<commit_message>
0.1.7 Refactored scraping.R into run_scraper.R and scraping_functions.R
</commit_message>
<xml_diff>
--- a/data/vox_podcasts/2024/5_21_24_ Weed did it, Joe.docx
+++ b/data/vox_podcasts/2024/5_21_24_ Weed did it, Joe.docx
@@ -15,16 +15,6 @@
     </w:p>
     <w:p>
       <w:pPr>
-        <w:rPr/>
-      </w:pPr>
-      <w:r>
-        <w:rPr>
-          <w:rtl w:val="0"/>
-        </w:rPr>
-      </w:r>
-    </w:p>
-    <w:p>
-      <w:pPr>
         <w:jc w:val="right"/>
         <w:rPr/>
       </w:pPr>
@@ -33,17 +23,6 @@
           <w:rtl w:val="0"/>
         </w:rPr>
         <w:t xml:space="preserve">[HALF SECOND OF SILENCE]</w:t>
-      </w:r>
-    </w:p>
-    <w:p>
-      <w:pPr>
-        <w:jc w:val="right"/>
-        <w:rPr/>
-      </w:pPr>
-      <w:r>
-        <w:rPr>
-          <w:rtl w:val="0"/>
-        </w:rPr>
       </w:r>
     </w:p>
     <w:p>
@@ -5494,34 +5473,30 @@
         <w:rPr>
           <w:rtl w:val="0"/>
         </w:rPr>
-        <w:t xml:space="preserve">Our show today was produced by Peter Balonon-Rosen and Avishay Artsy.</w:t>
-      </w:r>
-    </w:p>
-    <w:p>
-      <w:pPr>
-        <w:rPr/>
-      </w:pPr>
-      <w:r>
-        <w:rPr>
-          <w:rtl w:val="0"/>
-        </w:rPr>
-        <w:br w:type="textWrapping"/>
-        <w:t xml:space="preserve">We were edited by Matthew Collette, fact-checked by Laura Bullard, and mixed by Patrick Boyd and Andrea Kristinsdottir. </w:t>
-      </w:r>
-    </w:p>
-    <w:p>
-      <w:pPr>
-        <w:rPr/>
-      </w:pPr>
-      <w:r>
-        <w:rPr>
-          <w:rtl w:val="0"/>
-        </w:rPr>
-      </w:r>
-    </w:p>
-    <w:p>
-      <w:pPr>
-        <w:rPr/>
+        <w:t xml:space="preserve">SEAN: </w:t>
+      </w:r>
+      <w:r>
+        <w:rPr>
+          <w:rtl w:val="0"/>
+        </w:rPr>
+        <w:t xml:space="preserve">Our show today was produced by Peter Balonon-Rosen and Avishay Artsy. We were edited by Matthew Collette, fact-checked by Laura Bullard, and mixed by Patrick Boyd and Andrea Kristinsdottir. </w:t>
+      </w:r>
+    </w:p>
+    <w:p>
+      <w:pPr>
+        <w:rPr/>
+      </w:pPr>
+      <w:r>
+        <w:rPr>
+          <w:rtl w:val="0"/>
+        </w:rPr>
+      </w:r>
+    </w:p>
+    <w:p>
+      <w:pPr>
+        <w:rPr>
+          <w:strike w:val="1"/>
+        </w:rPr>
       </w:pPr>
       <w:r>
         <w:rPr>
@@ -5542,35 +5517,6 @@
         </w:rPr>
         <w:t xml:space="preserve">.</w:t>
       </w:r>
-    </w:p>
-    <w:p>
-      <w:pPr>
-        <w:rPr/>
-      </w:pPr>
-      <w:r>
-        <w:rPr>
-          <w:rtl w:val="0"/>
-        </w:rPr>
-      </w:r>
-    </w:p>
-    <w:p>
-      <w:pPr>
-        <w:rPr>
-          <w:strike w:val="1"/>
-        </w:rPr>
-      </w:pPr>
-      <w:r>
-        <w:rPr>
-          <w:rtl w:val="0"/>
-        </w:rPr>
-      </w:r>
-    </w:p>
-    <w:p>
-      <w:pPr>
-        <w:rPr>
-          <w:strike w:val="1"/>
-        </w:rPr>
-      </w:pPr>
       <w:r>
         <w:rPr>
           <w:rtl w:val="0"/>
@@ -5599,17 +5545,6 @@
         </w:rPr>
         <w:t xml:space="preserve">[10 SECONDS OF SILENCE]</w:t>
       </w:r>
-      <w:r>
-        <w:rPr>
-          <w:rtl w:val="0"/>
-        </w:rPr>
-      </w:r>
-    </w:p>
-    <w:p>
-      <w:pPr>
-        <w:pageBreakBefore w:val="0"/>
-        <w:rPr/>
-      </w:pPr>
       <w:r>
         <w:rPr>
           <w:rtl w:val="0"/>

</xml_diff>